<commit_message>
Les structuur, document voor Sietse
</commit_message>
<xml_diff>
--- a/Les_Structuur.docx
+++ b/Les_Structuur.docx
@@ -1,11 +1,11 @@
 
 <file path=word/document.xml><?xml version="1.0" encoding="utf-8"?>
-<w:document xmlns:wpc="http://schemas.microsoft.com/office/word/2010/wordprocessingCanvas" xmlns:cx="http://schemas.microsoft.com/office/drawing/2014/chartex" xmlns:cx1="http://schemas.microsoft.com/office/drawing/2015/9/8/chartex" xmlns:cx2="http://schemas.microsoft.com/office/drawing/2015/10/21/chartex" xmlns:cx3="http://schemas.microsoft.com/office/drawing/2016/5/9/chartex" xmlns:cx4="http://schemas.microsoft.com/office/drawing/2016/5/10/chartex" xmlns:cx5="http://schemas.microsoft.com/office/drawing/2016/5/11/chartex" xmlns:cx6="http://schemas.microsoft.com/office/drawing/2016/5/12/chartex" xmlns:cx7="http://schemas.microsoft.com/office/drawing/2016/5/13/chartex" xmlns:cx8="http://schemas.microsoft.com/office/drawing/2016/5/14/chartex" xmlns:mc="http://schemas.openxmlformats.org/markup-compatibility/2006" xmlns:aink="http://schemas.microsoft.com/office/drawing/2016/ink" xmlns:am3d="http://schemas.microsoft.com/office/drawing/2017/model3d" xmlns:o="urn:schemas-microsoft-com:office:office" xmlns:r="http://schemas.openxmlformats.org/officeDocument/2006/relationships" xmlns:m="http://schemas.openxmlformats.org/officeDocument/2006/math" xmlns:v="urn:schemas-microsoft-com:vml" xmlns:wp14="http://schemas.microsoft.com/office/word/2010/wordprocessingDrawing" xmlns:wp="http://schemas.openxmlformats.org/drawingml/2006/wordprocessingDrawing" xmlns:w10="urn:schemas-microsoft-com:office:word" xmlns:w="http://schemas.openxmlformats.org/wordprocessingml/2006/main" xmlns:w14="http://schemas.microsoft.com/office/word/2010/wordml" xmlns:w15="http://schemas.microsoft.com/office/word/2012/wordml" xmlns:w16cid="http://schemas.microsoft.com/office/word/2016/wordml/cid" xmlns:w16se="http://schemas.microsoft.com/office/word/2015/wordml/symex" xmlns:wpg="http://schemas.microsoft.com/office/word/2010/wordprocessingGroup" xmlns:wpi="http://schemas.microsoft.com/office/word/2010/wordprocessingInk" xmlns:wne="http://schemas.microsoft.com/office/word/2006/wordml" xmlns:wps="http://schemas.microsoft.com/office/word/2010/wordprocessingShape" mc:Ignorable="w14 w15 w16se w16cid wp14">
+<w:document xmlns:wpc="http://schemas.microsoft.com/office/word/2010/wordprocessingCanvas" xmlns:mc="http://schemas.openxmlformats.org/markup-compatibility/2006" xmlns:o="urn:schemas-microsoft-com:office:office" xmlns:r="http://schemas.openxmlformats.org/officeDocument/2006/relationships" xmlns:m="http://schemas.openxmlformats.org/officeDocument/2006/math" xmlns:v="urn:schemas-microsoft-com:vml" xmlns:wp14="http://schemas.microsoft.com/office/word/2010/wordprocessingDrawing" xmlns:wp="http://schemas.openxmlformats.org/drawingml/2006/wordprocessingDrawing" xmlns:w10="urn:schemas-microsoft-com:office:word" xmlns:w="http://schemas.openxmlformats.org/wordprocessingml/2006/main" xmlns:w14="http://schemas.microsoft.com/office/word/2010/wordml" xmlns:w15="http://schemas.microsoft.com/office/word/2012/wordml" xmlns:wpg="http://schemas.microsoft.com/office/word/2010/wordprocessingGroup" xmlns:wpi="http://schemas.microsoft.com/office/word/2010/wordprocessingInk" xmlns:wne="http://schemas.microsoft.com/office/word/2006/wordml" xmlns:wps="http://schemas.microsoft.com/office/word/2010/wordprocessingShape" mc:Ignorable="w14 w15 wp14">
   <w:body>
     <w:p/>
     <w:p>
       <w:pPr>
-        <w:pStyle w:val="ListParagraph"/>
+        <w:pStyle w:val="Lijstalinea"/>
         <w:rPr>
           <w:b/>
         </w:rPr>
@@ -25,7 +25,7 @@
     </w:p>
     <w:p>
       <w:pPr>
-        <w:pStyle w:val="ListParagraph"/>
+        <w:pStyle w:val="Lijstalinea"/>
         <w:numPr>
           <w:ilvl w:val="0"/>
           <w:numId w:val="1"/>
@@ -34,22 +34,111 @@
       <w:r>
         <w:t>Inleiding</w:t>
       </w:r>
-    </w:p>
-    <w:p>
-      <w:pPr>
-        <w:pStyle w:val="ListParagraph"/>
+      <w:r>
+        <w:t xml:space="preserve"> </w:t>
+      </w:r>
+      <w:r>
+        <w:tab/>
+      </w:r>
+      <w:r>
+        <w:tab/>
+      </w:r>
+      <w:r>
+        <w:tab/>
+      </w:r>
+      <w:r>
+        <w:tab/>
+      </w:r>
+      <w:r>
+        <w:tab/>
+      </w:r>
+      <w:r>
+        <w:tab/>
+      </w:r>
+      <w:r>
+        <w:t>(</w:t>
+      </w:r>
+      <w:r>
+        <w:t>5</w:t>
+      </w:r>
+      <w:r>
+        <w:t xml:space="preserve"> min)</w:t>
+      </w:r>
+      <w:r>
+        <w:tab/>
+      </w:r>
+      <w:r>
+        <w:tab/>
+      </w:r>
+      <w:r>
+        <w:tab/>
+        <w:t>(9:30)</w:t>
+      </w:r>
+      <w:r>
+        <w:tab/>
+        <w:t>(L)</w:t>
+      </w:r>
+    </w:p>
+    <w:p>
+      <w:pPr>
+        <w:pStyle w:val="Lijstalinea"/>
         <w:numPr>
           <w:ilvl w:val="0"/>
           <w:numId w:val="1"/>
         </w:numPr>
       </w:pPr>
       <w:r>
-        <w:t>Korte introductie ASP.NET</w:t>
-      </w:r>
-    </w:p>
-    <w:p>
-      <w:pPr>
-        <w:pStyle w:val="ListParagraph"/>
+        <w:t>I</w:t>
+      </w:r>
+      <w:r>
+        <w:t>ntroductie</w:t>
+      </w:r>
+      <w:r>
+        <w:t>/uitleg</w:t>
+      </w:r>
+      <w:r>
+        <w:t xml:space="preserve"> ASP.NET</w:t>
+      </w:r>
+      <w:r>
+        <w:t xml:space="preserve"> </w:t>
+      </w:r>
+      <w:r>
+        <w:tab/>
+      </w:r>
+      <w:r>
+        <w:tab/>
+      </w:r>
+      <w:r>
+        <w:tab/>
+      </w:r>
+      <w:r>
+        <w:tab/>
+        <w:t>(</w:t>
+      </w:r>
+      <w:r>
+        <w:t>5</w:t>
+      </w:r>
+      <w:r>
+        <w:t xml:space="preserve"> min)</w:t>
+      </w:r>
+      <w:r>
+        <w:tab/>
+      </w:r>
+      <w:r>
+        <w:tab/>
+      </w:r>
+      <w:r>
+        <w:tab/>
+        <w:t>(9:35)</w:t>
+      </w:r>
+      <w:r>
+        <w:tab/>
+        <w:t>(L)</w:t>
+      </w:r>
+    </w:p>
+    <w:p>
+      <w:pPr>
+        <w:pStyle w:val="Lijstalinea"/>
         <w:numPr>
           <w:ilvl w:val="0"/>
           <w:numId w:val="1"/>
@@ -58,15 +147,93 @@
       <w:r>
         <w:t>Uitleg MVC</w:t>
       </w:r>
-    </w:p>
-    <w:p>
-      <w:pPr>
-        <w:pStyle w:val="ListParagraph"/>
-      </w:pPr>
-    </w:p>
-    <w:p>
-      <w:pPr>
-        <w:pStyle w:val="ListParagraph"/>
+      <w:r>
+        <w:t xml:space="preserve"> </w:t>
+      </w:r>
+      <w:r>
+        <w:tab/>
+      </w:r>
+      <w:r>
+        <w:tab/>
+      </w:r>
+      <w:r>
+        <w:tab/>
+      </w:r>
+      <w:r>
+        <w:tab/>
+      </w:r>
+      <w:r>
+        <w:tab/>
+      </w:r>
+      <w:r>
+        <w:tab/>
+        <w:t>(10 min)</w:t>
+      </w:r>
+      <w:r>
+        <w:tab/>
+      </w:r>
+      <w:r>
+        <w:tab/>
+        <w:t>(</w:t>
+      </w:r>
+      <w:r>
+        <w:t>9:40</w:t>
+      </w:r>
+      <w:r>
+        <w:t>)</w:t>
+      </w:r>
+      <w:r>
+        <w:tab/>
+        <w:t>(P)</w:t>
+      </w:r>
+    </w:p>
+    <w:p>
+      <w:pPr>
+        <w:pStyle w:val="Lijstalinea"/>
+        <w:numPr>
+          <w:ilvl w:val="0"/>
+          <w:numId w:val="1"/>
+        </w:numPr>
+      </w:pPr>
+      <w:r>
+        <w:t>Uitleg verschil ASP.NET en ASP.NET MVC</w:t>
+      </w:r>
+      <w:r>
+        <w:t xml:space="preserve"> </w:t>
+      </w:r>
+      <w:r>
+        <w:tab/>
+      </w:r>
+      <w:r>
+        <w:tab/>
+        <w:t>(10 min)</w:t>
+      </w:r>
+      <w:r>
+        <w:tab/>
+      </w:r>
+      <w:r>
+        <w:tab/>
+        <w:t>(</w:t>
+      </w:r>
+      <w:r>
+        <w:t>9:50</w:t>
+      </w:r>
+      <w:r>
+        <w:t>)</w:t>
+      </w:r>
+      <w:r>
+        <w:tab/>
+        <w:t>(P)</w:t>
+      </w:r>
+    </w:p>
+    <w:p>
+      <w:pPr>
+        <w:pStyle w:val="Lijstalinea"/>
+      </w:pPr>
+    </w:p>
+    <w:p>
+      <w:pPr>
+        <w:pStyle w:val="Lijstalinea"/>
         <w:rPr>
           <w:b/>
         </w:rPr>
@@ -86,7 +253,7 @@
     </w:p>
     <w:p>
       <w:pPr>
-        <w:pStyle w:val="ListParagraph"/>
+        <w:pStyle w:val="Lijstalinea"/>
         <w:numPr>
           <w:ilvl w:val="0"/>
           <w:numId w:val="1"/>
@@ -104,39 +271,106 @@
       <w:r>
         <w:t xml:space="preserve"> en views</w:t>
       </w:r>
-    </w:p>
-    <w:p>
-      <w:pPr>
-        <w:pStyle w:val="ListParagraph"/>
+      <w:r>
+        <w:tab/>
+      </w:r>
+      <w:r>
+        <w:tab/>
+      </w:r>
+      <w:r>
+        <w:tab/>
+        <w:t>(</w:t>
+      </w:r>
+      <w:r>
+        <w:t>10</w:t>
+      </w:r>
+      <w:r>
+        <w:t xml:space="preserve"> min)</w:t>
+      </w:r>
+      <w:r>
+        <w:tab/>
+      </w:r>
+      <w:r>
+        <w:tab/>
+      </w:r>
+      <w:r>
+        <w:t>(</w:t>
+      </w:r>
+      <w:r>
+        <w:t>10:00</w:t>
+      </w:r>
+      <w:r>
+        <w:t>)</w:t>
+      </w:r>
+      <w:r>
+        <w:t xml:space="preserve"> </w:t>
+      </w:r>
+      <w:r>
+        <w:tab/>
+        <w:t>(K)</w:t>
+      </w:r>
+    </w:p>
+    <w:p>
+      <w:pPr>
+        <w:pStyle w:val="Lijstalinea"/>
         <w:numPr>
           <w:ilvl w:val="0"/>
           <w:numId w:val="1"/>
         </w:numPr>
-      </w:pPr>
-      <w:r>
-        <w:t xml:space="preserve">*Laten oefenen met </w:t>
-      </w:r>
-      <w:r>
-        <w:t xml:space="preserve">models, </w:t>
-      </w:r>
-      <w:r>
-        <w:t>controllers</w:t>
-      </w:r>
-      <w:r>
-        <w:t xml:space="preserve"> en views</w:t>
-      </w:r>
-      <w:r>
-        <w:t>*</w:t>
-      </w:r>
-    </w:p>
-    <w:p>
-      <w:pPr>
-        <w:pStyle w:val="ListParagraph"/>
-      </w:pPr>
-    </w:p>
-    <w:p>
-      <w:pPr>
-        <w:pStyle w:val="ListParagraph"/>
+        <w:spacing w:before="240"/>
+      </w:pPr>
+      <w:r>
+        <w:t>Uitleg over Get en Post</w:t>
+      </w:r>
+      <w:r>
+        <w:tab/>
+      </w:r>
+      <w:r>
+        <w:tab/>
+      </w:r>
+      <w:r>
+        <w:tab/>
+      </w:r>
+      <w:r>
+        <w:tab/>
+      </w:r>
+      <w:r>
+        <w:tab/>
+        <w:t>(</w:t>
+      </w:r>
+      <w:r>
+        <w:t>5</w:t>
+      </w:r>
+      <w:r>
+        <w:t xml:space="preserve"> min)</w:t>
+      </w:r>
+      <w:r>
+        <w:tab/>
+      </w:r>
+      <w:r>
+        <w:tab/>
+      </w:r>
+      <w:r>
+        <w:tab/>
+        <w:t>(</w:t>
+      </w:r>
+      <w:r>
+        <w:t>10:10</w:t>
+      </w:r>
+      <w:r>
+        <w:t>)</w:t>
+      </w:r>
+      <w:r>
+        <w:t xml:space="preserve"> </w:t>
+      </w:r>
+      <w:r>
+        <w:tab/>
+        <w:t>(K)</w:t>
+      </w:r>
+    </w:p>
+    <w:p>
+      <w:pPr>
+        <w:pStyle w:val="Lijstalinea"/>
         <w:numPr>
           <w:ilvl w:val="0"/>
           <w:numId w:val="1"/>
@@ -145,227 +379,562 @@
       <w:r>
         <w:t>Uitleg Razor</w:t>
       </w:r>
-      <w:bookmarkStart w:id="0" w:name="_GoBack"/>
-      <w:bookmarkEnd w:id="0"/>
-    </w:p>
-    <w:p>
-      <w:pPr>
-        <w:pStyle w:val="ListParagraph"/>
+      <w:r>
+        <w:tab/>
+      </w:r>
+      <w:r>
+        <w:tab/>
+      </w:r>
+      <w:r>
+        <w:tab/>
+      </w:r>
+      <w:r>
+        <w:tab/>
+      </w:r>
+      <w:r>
+        <w:tab/>
+      </w:r>
+      <w:r>
+        <w:tab/>
+        <w:t>(5 min)</w:t>
+      </w:r>
+      <w:r>
+        <w:tab/>
+      </w:r>
+      <w:r>
+        <w:tab/>
+      </w:r>
+      <w:r>
+        <w:tab/>
+        <w:t>(</w:t>
+      </w:r>
+      <w:r>
+        <w:t>10:15</w:t>
+      </w:r>
+      <w:r>
+        <w:t>)</w:t>
+      </w:r>
+      <w:r>
+        <w:tab/>
+        <w:t>(L)</w:t>
+      </w:r>
+    </w:p>
+    <w:p>
+      <w:pPr>
+        <w:pStyle w:val="Lijstalinea"/>
         <w:numPr>
           <w:ilvl w:val="0"/>
           <w:numId w:val="1"/>
         </w:numPr>
       </w:pPr>
       <w:r>
-        <w:t xml:space="preserve">Uitleg </w:t>
-      </w:r>
-      <w:r>
-        <w:t>HTML helpers</w:t>
-      </w:r>
-    </w:p>
-    <w:p>
-      <w:pPr>
-        <w:pStyle w:val="ListParagraph"/>
+        <w:t>Uitleg HTML helpers</w:t>
+      </w:r>
+      <w:r>
+        <w:tab/>
+      </w:r>
+      <w:r>
+        <w:tab/>
+      </w:r>
+      <w:r>
+        <w:tab/>
+      </w:r>
+      <w:r>
+        <w:tab/>
+      </w:r>
+      <w:r>
+        <w:tab/>
+        <w:t>(5 min)</w:t>
+      </w:r>
+      <w:r>
+        <w:tab/>
+      </w:r>
+      <w:r>
+        <w:tab/>
+      </w:r>
+      <w:r>
+        <w:tab/>
+        <w:t>(</w:t>
+      </w:r>
+      <w:r>
+        <w:t>10:20</w:t>
+      </w:r>
+      <w:r>
+        <w:t>)</w:t>
+      </w:r>
+      <w:r>
+        <w:tab/>
+        <w:t>(L)</w:t>
+      </w:r>
+    </w:p>
+    <w:p>
+      <w:pPr>
+        <w:pStyle w:val="Lijstalinea"/>
         <w:numPr>
           <w:ilvl w:val="0"/>
           <w:numId w:val="1"/>
         </w:numPr>
       </w:pPr>
       <w:r>
-        <w:t>*Laten oefenen met Razor</w:t>
-      </w:r>
-      <w:r>
-        <w:t xml:space="preserve"> en HTML helpers</w:t>
+        <w:t>*Laten oefenen</w:t>
       </w:r>
       <w:r>
         <w:t>*</w:t>
       </w:r>
-    </w:p>
-    <w:p>
-      <w:pPr>
-        <w:pStyle w:val="ListParagraph"/>
-      </w:pPr>
-    </w:p>
-    <w:p>
-      <w:pPr>
-        <w:pStyle w:val="ListParagraph"/>
+      <w:r>
+        <w:tab/>
+      </w:r>
+      <w:r>
+        <w:tab/>
+      </w:r>
+      <w:r>
+        <w:tab/>
+      </w:r>
+      <w:r>
+        <w:tab/>
+      </w:r>
+      <w:r>
+        <w:tab/>
+        <w:t>(</w:t>
+      </w:r>
+      <w:r>
+        <w:t>15</w:t>
+      </w:r>
+      <w:r>
+        <w:t xml:space="preserve"> min)</w:t>
+      </w:r>
+      <w:r>
+        <w:tab/>
+      </w:r>
+      <w:r>
+        <w:tab/>
+        <w:t>(</w:t>
+      </w:r>
+      <w:r>
+        <w:t>10:25</w:t>
+      </w:r>
+      <w:r>
+        <w:t>)</w:t>
+      </w:r>
+    </w:p>
+    <w:p>
+      <w:pPr>
+        <w:pStyle w:val="Lijstalinea"/>
+      </w:pPr>
+    </w:p>
+    <w:p>
+      <w:pPr>
+        <w:pStyle w:val="Lijstalinea"/>
         <w:numPr>
           <w:ilvl w:val="0"/>
           <w:numId w:val="1"/>
         </w:numPr>
       </w:pPr>
       <w:r>
-        <w:t xml:space="preserve">Uitleg </w:t>
-      </w:r>
-      <w:r>
-        <w:t>over Get en Post</w:t>
-      </w:r>
-    </w:p>
-    <w:p>
-      <w:pPr>
-        <w:pStyle w:val="ListParagraph"/>
+        <w:t>Pauze</w:t>
+      </w:r>
+      <w:r>
+        <w:tab/>
+      </w:r>
+      <w:r>
+        <w:tab/>
+      </w:r>
+      <w:r>
+        <w:tab/>
+      </w:r>
+      <w:r>
+        <w:tab/>
+      </w:r>
+      <w:r>
+        <w:tab/>
+      </w:r>
+      <w:r>
+        <w:tab/>
+      </w:r>
+      <w:r>
+        <w:tab/>
+        <w:t>(</w:t>
+      </w:r>
+      <w:r>
+        <w:t>15</w:t>
+      </w:r>
+      <w:r>
+        <w:t xml:space="preserve"> min)</w:t>
+      </w:r>
+      <w:r>
+        <w:tab/>
+      </w:r>
+      <w:r>
+        <w:tab/>
+      </w:r>
+      <w:r>
+        <w:t>(</w:t>
+      </w:r>
+      <w:r>
+        <w:t>10:40</w:t>
+      </w:r>
+      <w:r>
+        <w:t>)</w:t>
+      </w:r>
+      <w:r>
+        <w:tab/>
+        <w:t>(L)</w:t>
+      </w:r>
+    </w:p>
+    <w:p>
+      <w:pPr>
+        <w:pStyle w:val="Lijstalinea"/>
+      </w:pPr>
+    </w:p>
+    <w:p>
+      <w:pPr>
+        <w:pStyle w:val="Lijstalinea"/>
+        <w:rPr>
+          <w:b/>
+        </w:rPr>
+      </w:pPr>
+      <w:r>
+        <w:rPr>
+          <w:b/>
+        </w:rPr>
+        <w:t>Kern 2 (Moeilijker)</w:t>
+      </w:r>
+      <w:r>
+        <w:rPr>
+          <w:b/>
+        </w:rPr>
+        <w:t>:</w:t>
+      </w:r>
+    </w:p>
+    <w:p>
+      <w:pPr>
+        <w:pStyle w:val="Lijstalinea"/>
         <w:numPr>
           <w:ilvl w:val="0"/>
           <w:numId w:val="1"/>
         </w:numPr>
-      </w:pPr>
-      <w:r>
-        <w:t xml:space="preserve">*Laten oefenen met het </w:t>
-      </w:r>
-      <w:r>
-        <w:t xml:space="preserve">ophalen en </w:t>
-      </w:r>
-      <w:r>
-        <w:t>posten van data*</w:t>
-      </w:r>
-    </w:p>
-    <w:p>
-      <w:pPr>
-        <w:pStyle w:val="ListParagraph"/>
-      </w:pPr>
-    </w:p>
-    <w:p>
-      <w:pPr>
-        <w:pStyle w:val="ListParagraph"/>
-        <w:rPr>
-          <w:b/>
-        </w:rPr>
-      </w:pPr>
-      <w:r>
-        <w:rPr>
-          <w:b/>
-        </w:rPr>
-        <w:t>Kern 2 (Moeilijker)</w:t>
-      </w:r>
-      <w:r>
-        <w:rPr>
-          <w:b/>
-        </w:rPr>
-        <w:t>:</w:t>
-      </w:r>
-    </w:p>
-    <w:p>
-      <w:pPr>
-        <w:pStyle w:val="ListParagraph"/>
+        <w:spacing w:before="240"/>
+      </w:pPr>
+      <w:r>
+        <w:t>Uitleg jQuery Ajax</w:t>
+      </w:r>
+      <w:r>
+        <w:t>: Get e</w:t>
+      </w:r>
+      <w:r>
+        <w:t>n Post</w:t>
+      </w:r>
+      <w:r>
+        <w:tab/>
+      </w:r>
+      <w:r>
+        <w:tab/>
+      </w:r>
+      <w:r>
+        <w:tab/>
+      </w:r>
+      <w:r>
+        <w:tab/>
+        <w:t>(5 min)</w:t>
+      </w:r>
+      <w:r>
+        <w:tab/>
+      </w:r>
+      <w:r>
+        <w:tab/>
+      </w:r>
+      <w:r>
+        <w:tab/>
+        <w:t>(</w:t>
+      </w:r>
+      <w:r>
+        <w:t>1</w:t>
+      </w:r>
+      <w:bookmarkStart w:id="0" w:name="_GoBack"/>
+      <w:bookmarkEnd w:id="0"/>
+      <w:r>
+        <w:t>0:55</w:t>
+      </w:r>
+      <w:r>
+        <w:t>)</w:t>
+      </w:r>
+      <w:r>
+        <w:tab/>
+        <w:t>(P)</w:t>
+      </w:r>
+    </w:p>
+    <w:p>
+      <w:pPr>
+        <w:pStyle w:val="Lijstalinea"/>
         <w:numPr>
           <w:ilvl w:val="0"/>
           <w:numId w:val="1"/>
         </w:numPr>
       </w:pPr>
       <w:r>
-        <w:t>Uitleg jQuery Ajax</w:t>
-      </w:r>
-    </w:p>
-    <w:p>
-      <w:pPr>
-        <w:pStyle w:val="ListParagraph"/>
+        <w:t xml:space="preserve">Uitleg partial loading </w:t>
+      </w:r>
+      <w:r>
+        <w:t>met en zonder</w:t>
+      </w:r>
+      <w:r>
+        <w:t xml:space="preserve"> Ajax</w:t>
+      </w:r>
+      <w:r>
+        <w:tab/>
+      </w:r>
+      <w:r>
+        <w:tab/>
+        <w:t>(5 min)</w:t>
+      </w:r>
+      <w:r>
+        <w:tab/>
+      </w:r>
+      <w:r>
+        <w:tab/>
+      </w:r>
+      <w:r>
+        <w:tab/>
+        <w:t>(</w:t>
+      </w:r>
+      <w:r>
+        <w:t>11:00</w:t>
+      </w:r>
+      <w:r>
+        <w:t>)</w:t>
+      </w:r>
+      <w:r>
+        <w:tab/>
+        <w:t>(P)</w:t>
+      </w:r>
+    </w:p>
+    <w:p>
+      <w:pPr>
+        <w:pStyle w:val="Lijstalinea"/>
         <w:numPr>
           <w:ilvl w:val="0"/>
           <w:numId w:val="1"/>
         </w:numPr>
-      </w:pPr>
-      <w:r>
-        <w:t>*Laten oefenen met jQuery Ajax*</w:t>
-      </w:r>
-    </w:p>
-    <w:p>
-      <w:pPr>
-        <w:pStyle w:val="ListParagraph"/>
+        <w:spacing w:before="240"/>
+      </w:pPr>
+      <w:r>
+        <w:t>Uitleg Sessions</w:t>
+      </w:r>
+      <w:r>
+        <w:tab/>
+      </w:r>
+      <w:r>
+        <w:tab/>
+      </w:r>
+      <w:r>
+        <w:tab/>
+      </w:r>
+      <w:r>
+        <w:tab/>
+      </w:r>
+      <w:r>
+        <w:tab/>
+      </w:r>
+      <w:r>
+        <w:tab/>
+        <w:t>(5 min)</w:t>
+      </w:r>
+      <w:r>
+        <w:tab/>
+      </w:r>
+      <w:r>
+        <w:tab/>
+      </w:r>
+      <w:r>
+        <w:tab/>
+        <w:t>(</w:t>
+      </w:r>
+      <w:r>
+        <w:t>11:0</w:t>
+      </w:r>
+      <w:r>
+        <w:t>5)</w:t>
+      </w:r>
+      <w:r>
+        <w:tab/>
+        <w:t>(K)</w:t>
+      </w:r>
+    </w:p>
+    <w:p>
+      <w:pPr>
+        <w:pStyle w:val="Lijstalinea"/>
         <w:numPr>
           <w:ilvl w:val="0"/>
           <w:numId w:val="1"/>
         </w:numPr>
       </w:pPr>
       <w:r>
-        <w:t xml:space="preserve">Uitleg partial loading </w:t>
-      </w:r>
-      <w:r>
-        <w:t>met en zonder</w:t>
-      </w:r>
-      <w:r>
-        <w:t xml:space="preserve"> Ajax</w:t>
-      </w:r>
-    </w:p>
-    <w:p>
-      <w:pPr>
-        <w:pStyle w:val="ListParagraph"/>
+        <w:t>*</w:t>
+      </w:r>
+      <w:r>
+        <w:t>Laten oefenen</w:t>
+      </w:r>
+      <w:r>
+        <w:t>*</w:t>
+      </w:r>
+      <w:r>
+        <w:tab/>
+      </w:r>
+      <w:r>
+        <w:tab/>
+      </w:r>
+      <w:r>
+        <w:tab/>
+      </w:r>
+      <w:r>
+        <w:tab/>
+      </w:r>
+      <w:r>
+        <w:tab/>
+        <w:t>(</w:t>
+      </w:r>
+      <w:r>
+        <w:t xml:space="preserve">15 </w:t>
+      </w:r>
+      <w:r>
+        <w:t>min)</w:t>
+      </w:r>
+      <w:r>
+        <w:tab/>
+      </w:r>
+      <w:r>
+        <w:tab/>
+        <w:t>(</w:t>
+      </w:r>
+      <w:r>
+        <w:t>11:10</w:t>
+      </w:r>
+      <w:r>
+        <w:t>)</w:t>
+      </w:r>
+    </w:p>
+    <w:p>
+      <w:pPr>
+        <w:pStyle w:val="Lijstalinea"/>
+      </w:pPr>
+    </w:p>
+    <w:p>
+      <w:pPr>
+        <w:pStyle w:val="Lijstalinea"/>
+        <w:rPr>
+          <w:b/>
+        </w:rPr>
+      </w:pPr>
+      <w:r>
+        <w:rPr>
+          <w:b/>
+        </w:rPr>
+        <w:t>Slot:</w:t>
+      </w:r>
+    </w:p>
+    <w:p>
+      <w:pPr>
+        <w:pStyle w:val="Lijstalinea"/>
         <w:numPr>
           <w:ilvl w:val="0"/>
           <w:numId w:val="1"/>
         </w:numPr>
       </w:pPr>
       <w:r>
-        <w:t>*Laten oefenen met partial inladen van pagina</w:t>
-      </w:r>
-      <w:r>
-        <w:t>’</w:t>
-      </w:r>
-      <w:r>
-        <w:t>s met</w:t>
-      </w:r>
-      <w:r>
-        <w:t xml:space="preserve"> en zonder</w:t>
-      </w:r>
-      <w:r>
-        <w:t xml:space="preserve"> Ajax*</w:t>
-      </w:r>
-    </w:p>
-    <w:p>
-      <w:pPr>
-        <w:pStyle w:val="ListParagraph"/>
+        <w:t>Als er tijd over is: Kahoot quiz</w:t>
+      </w:r>
+      <w:r>
+        <w:tab/>
+      </w:r>
+      <w:r>
+        <w:tab/>
+      </w:r>
+      <w:r>
+        <w:tab/>
+      </w:r>
+      <w:r>
+        <w:tab/>
+        <w:t>(</w:t>
+      </w:r>
+      <w:r>
+        <w:t>als er tijd over is</w:t>
+      </w:r>
+      <w:r>
+        <w:t>)</w:t>
+      </w:r>
+      <w:r>
+        <w:tab/>
+        <w:t>(</w:t>
+      </w:r>
+      <w:r>
+        <w:t>11:25</w:t>
+      </w:r>
+      <w:r>
+        <w:t>)</w:t>
+      </w:r>
+      <w:r>
+        <w:tab/>
+        <w:t>(K)</w:t>
+      </w:r>
+    </w:p>
+    <w:p>
+      <w:pPr>
+        <w:pStyle w:val="Lijstalinea"/>
         <w:numPr>
           <w:ilvl w:val="0"/>
           <w:numId w:val="1"/>
         </w:numPr>
       </w:pPr>
       <w:r>
-        <w:t>Uitleg Sessions</w:t>
-      </w:r>
-    </w:p>
-    <w:p>
-      <w:pPr>
-        <w:pStyle w:val="ListParagraph"/>
-        <w:numPr>
-          <w:ilvl w:val="0"/>
-          <w:numId w:val="1"/>
-        </w:numPr>
-      </w:pPr>
-      <w:r>
-        <w:t>*Laten oefenen met de Session tag</w:t>
-      </w:r>
-      <w:r>
-        <w:t>*</w:t>
-      </w:r>
-    </w:p>
-    <w:p>
-      <w:pPr>
-        <w:pStyle w:val="ListParagraph"/>
-      </w:pPr>
-    </w:p>
-    <w:p>
-      <w:pPr>
-        <w:pStyle w:val="ListParagraph"/>
-        <w:rPr>
-          <w:b/>
-        </w:rPr>
-      </w:pPr>
-      <w:r>
-        <w:rPr>
-          <w:b/>
-        </w:rPr>
-        <w:t>Slot:</w:t>
-      </w:r>
-    </w:p>
-    <w:p>
-      <w:pPr>
-        <w:pStyle w:val="ListParagraph"/>
-        <w:numPr>
-          <w:ilvl w:val="0"/>
-          <w:numId w:val="1"/>
-        </w:numPr>
-      </w:pPr>
-      <w:r>
-        <w:t>Als er tijd over is: Kahoot quiz</w:t>
+        <w:t>Terugkoppeling</w:t>
+      </w:r>
+      <w:r>
+        <w:tab/>
+      </w:r>
+      <w:r>
+        <w:tab/>
+      </w:r>
+      <w:r>
+        <w:tab/>
+      </w:r>
+      <w:r>
+        <w:tab/>
+      </w:r>
+      <w:r>
+        <w:tab/>
+      </w:r>
+      <w:r>
+        <w:tab/>
+        <w:t>(</w:t>
+      </w:r>
+      <w:r>
+        <w:t>5</w:t>
+      </w:r>
+      <w:r>
+        <w:t xml:space="preserve"> min)</w:t>
+      </w:r>
+      <w:r>
+        <w:tab/>
+      </w:r>
+      <w:r>
+        <w:tab/>
+      </w:r>
+      <w:r>
+        <w:tab/>
+        <w:t>(</w:t>
+      </w:r>
+      <w:r>
+        <w:t>11:25</w:t>
+      </w:r>
+      <w:r>
+        <w:t>)</w:t>
+      </w:r>
+      <w:r>
+        <w:t xml:space="preserve"> </w:t>
+      </w:r>
+      <w:r>
+        <w:tab/>
+        <w:t>(L)</w:t>
       </w:r>
     </w:p>
     <w:sectPr>
@@ -379,7 +948,7 @@
 </file>
 
 <file path=word/numbering.xml><?xml version="1.0" encoding="utf-8"?>
-<w:numbering xmlns:wpc="http://schemas.microsoft.com/office/word/2010/wordprocessingCanvas" xmlns:cx="http://schemas.microsoft.com/office/drawing/2014/chartex" xmlns:cx1="http://schemas.microsoft.com/office/drawing/2015/9/8/chartex" xmlns:cx2="http://schemas.microsoft.com/office/drawing/2015/10/21/chartex" xmlns:cx3="http://schemas.microsoft.com/office/drawing/2016/5/9/chartex" xmlns:cx4="http://schemas.microsoft.com/office/drawing/2016/5/10/chartex" xmlns:cx5="http://schemas.microsoft.com/office/drawing/2016/5/11/chartex" xmlns:cx6="http://schemas.microsoft.com/office/drawing/2016/5/12/chartex" xmlns:cx7="http://schemas.microsoft.com/office/drawing/2016/5/13/chartex" xmlns:cx8="http://schemas.microsoft.com/office/drawing/2016/5/14/chartex" xmlns:mc="http://schemas.openxmlformats.org/markup-compatibility/2006" xmlns:aink="http://schemas.microsoft.com/office/drawing/2016/ink" xmlns:am3d="http://schemas.microsoft.com/office/drawing/2017/model3d" xmlns:o="urn:schemas-microsoft-com:office:office" xmlns:r="http://schemas.openxmlformats.org/officeDocument/2006/relationships" xmlns:m="http://schemas.openxmlformats.org/officeDocument/2006/math" xmlns:v="urn:schemas-microsoft-com:vml" xmlns:wp14="http://schemas.microsoft.com/office/word/2010/wordprocessingDrawing" xmlns:wp="http://schemas.openxmlformats.org/drawingml/2006/wordprocessingDrawing" xmlns:w10="urn:schemas-microsoft-com:office:word" xmlns:w="http://schemas.openxmlformats.org/wordprocessingml/2006/main" xmlns:w14="http://schemas.microsoft.com/office/word/2010/wordml" xmlns:w15="http://schemas.microsoft.com/office/word/2012/wordml" xmlns:w16cid="http://schemas.microsoft.com/office/word/2016/wordml/cid" xmlns:w16se="http://schemas.microsoft.com/office/word/2015/wordml/symex" xmlns:wpg="http://schemas.microsoft.com/office/word/2010/wordprocessingGroup" xmlns:wpi="http://schemas.microsoft.com/office/word/2010/wordprocessingInk" xmlns:wne="http://schemas.microsoft.com/office/word/2006/wordml" xmlns:wps="http://schemas.microsoft.com/office/word/2010/wordprocessingShape" mc:Ignorable="w14 w15 w16se w16cid wp14">
+<w:numbering xmlns:wpc="http://schemas.microsoft.com/office/word/2010/wordprocessingCanvas" xmlns:mc="http://schemas.openxmlformats.org/markup-compatibility/2006" xmlns:o="urn:schemas-microsoft-com:office:office" xmlns:r="http://schemas.openxmlformats.org/officeDocument/2006/relationships" xmlns:m="http://schemas.openxmlformats.org/officeDocument/2006/math" xmlns:v="urn:schemas-microsoft-com:vml" xmlns:wp14="http://schemas.microsoft.com/office/word/2010/wordprocessingDrawing" xmlns:wp="http://schemas.openxmlformats.org/drawingml/2006/wordprocessingDrawing" xmlns:w10="urn:schemas-microsoft-com:office:word" xmlns:w="http://schemas.openxmlformats.org/wordprocessingml/2006/main" xmlns:w14="http://schemas.microsoft.com/office/word/2010/wordml" xmlns:w15="http://schemas.microsoft.com/office/word/2012/wordml" xmlns:wpg="http://schemas.microsoft.com/office/word/2010/wordprocessingGroup" xmlns:wpi="http://schemas.microsoft.com/office/word/2010/wordprocessingInk" xmlns:wne="http://schemas.microsoft.com/office/word/2006/wordml" xmlns:wps="http://schemas.microsoft.com/office/word/2010/wordprocessingShape" mc:Ignorable="w14 w15 wp14">
   <w:abstractNum w:abstractNumId="0" w15:restartNumberingAfterBreak="0">
     <w:nsid w:val="08B54668"/>
     <w:multiLevelType w:val="hybridMultilevel"/>
@@ -396,7 +965,7 @@
         <w:rFonts w:hint="default"/>
       </w:rPr>
     </w:lvl>
-    <w:lvl w:ilvl="1" w:tplc="04090019" w:tentative="1">
+    <w:lvl w:ilvl="1" w:tplc="04090019">
       <w:start w:val="1"/>
       <w:numFmt w:val="lowerLetter"/>
       <w:lvlText w:val="%2."/>
@@ -476,7 +1045,7 @@
 </file>
 
 <file path=word/styles.xml><?xml version="1.0" encoding="utf-8"?>
-<w:styles xmlns:mc="http://schemas.openxmlformats.org/markup-compatibility/2006" xmlns:r="http://schemas.openxmlformats.org/officeDocument/2006/relationships" xmlns:w="http://schemas.openxmlformats.org/wordprocessingml/2006/main" xmlns:w14="http://schemas.microsoft.com/office/word/2010/wordml" xmlns:w15="http://schemas.microsoft.com/office/word/2012/wordml" xmlns:w16cid="http://schemas.microsoft.com/office/word/2016/wordml/cid" xmlns:w16se="http://schemas.microsoft.com/office/word/2015/wordml/symex" mc:Ignorable="w14 w15 w16se w16cid">
+<w:styles xmlns:mc="http://schemas.openxmlformats.org/markup-compatibility/2006" xmlns:r="http://schemas.openxmlformats.org/officeDocument/2006/relationships" xmlns:w="http://schemas.openxmlformats.org/wordprocessingml/2006/main" xmlns:w14="http://schemas.microsoft.com/office/word/2010/wordml" xmlns:w15="http://schemas.microsoft.com/office/word/2012/wordml" mc:Ignorable="w14 w15">
   <w:docDefaults>
     <w:rPrDefault>
       <w:rPr>
@@ -492,7 +1061,7 @@
       </w:pPr>
     </w:pPrDefault>
   </w:docDefaults>
-  <w:latentStyles w:defLockedState="0" w:defUIPriority="99" w:defSemiHidden="0" w:defUnhideWhenUsed="0" w:defQFormat="0" w:count="375">
+  <w:latentStyles w:defLockedState="0" w:defUIPriority="99" w:defSemiHidden="0" w:defUnhideWhenUsed="0" w:defQFormat="0" w:count="371">
     <w:lsdException w:name="Normal" w:uiPriority="0" w:qFormat="1"/>
     <w:lsdException w:name="heading 1" w:uiPriority="9" w:qFormat="1"/>
     <w:lsdException w:name="heading 2" w:semiHidden="1" w:uiPriority="9" w:unhideWhenUsed="1" w:qFormat="1"/>
@@ -864,25 +1433,21 @@
     <w:lsdException w:name="List Table 5 Dark Accent 6" w:uiPriority="50"/>
     <w:lsdException w:name="List Table 6 Colorful Accent 6" w:uiPriority="51"/>
     <w:lsdException w:name="List Table 7 Colorful Accent 6" w:uiPriority="52"/>
-    <w:lsdException w:name="Mention" w:semiHidden="1" w:unhideWhenUsed="1"/>
-    <w:lsdException w:name="Smart Hyperlink" w:semiHidden="1" w:unhideWhenUsed="1"/>
-    <w:lsdException w:name="Hashtag" w:semiHidden="1" w:unhideWhenUsed="1"/>
-    <w:lsdException w:name="Unresolved Mention" w:semiHidden="1" w:unhideWhenUsed="1"/>
   </w:latentStyles>
-  <w:style w:type="paragraph" w:default="1" w:styleId="Normal">
+  <w:style w:type="paragraph" w:default="1" w:styleId="Standaard">
     <w:name w:val="Normal"/>
     <w:qFormat/>
     <w:rPr>
       <w:lang w:val="nl-NL"/>
     </w:rPr>
   </w:style>
-  <w:style w:type="character" w:default="1" w:styleId="DefaultParagraphFont">
+  <w:style w:type="character" w:default="1" w:styleId="Standaardalinea-lettertype">
     <w:name w:val="Default Paragraph Font"/>
     <w:uiPriority w:val="1"/>
     <w:semiHidden/>
     <w:unhideWhenUsed/>
   </w:style>
-  <w:style w:type="table" w:default="1" w:styleId="TableNormal">
+  <w:style w:type="table" w:default="1" w:styleId="Standaardtabel">
     <w:name w:val="Normal Table"/>
     <w:uiPriority w:val="99"/>
     <w:semiHidden/>
@@ -897,15 +1462,15 @@
       </w:tblCellMar>
     </w:tblPr>
   </w:style>
-  <w:style w:type="numbering" w:default="1" w:styleId="NoList">
+  <w:style w:type="numbering" w:default="1" w:styleId="Geenlijst">
     <w:name w:val="No List"/>
     <w:uiPriority w:val="99"/>
     <w:semiHidden/>
     <w:unhideWhenUsed/>
   </w:style>
-  <w:style w:type="paragraph" w:styleId="ListParagraph">
+  <w:style w:type="paragraph" w:styleId="Lijstalinea">
     <w:name w:val="List Paragraph"/>
-    <w:basedOn w:val="Normal"/>
+    <w:basedOn w:val="Standaard"/>
     <w:uiPriority w:val="34"/>
     <w:qFormat/>
     <w:rsid w:val="00150022"/>

</xml_diff>